<commit_message>
4.8 a and 4.8 b added as jpeg and in the document
</commit_message>
<xml_diff>
--- a/Actvidad 3.3/Actividad 3.3.docx
+++ b/Actvidad 3.3/Actividad 3.3.docx
@@ -4,7 +4,7 @@
   <w:body>
     <w:p>
       <w:pPr>
-        <w:pStyle w:val="Subtitle"/>
+        <w:pStyle w:val="Subttulo"/>
         <w:rPr>
           <w:color w:val="auto"/>
           <w:sz w:val="22"/>
@@ -22,7 +22,7 @@
     </w:p>
     <w:p>
       <w:pPr>
-        <w:pStyle w:val="Subtitle"/>
+        <w:pStyle w:val="Subttulo"/>
         <w:rPr>
           <w:color w:val="auto"/>
           <w:sz w:val="22"/>
@@ -46,7 +46,7 @@
     <w:p/>
     <w:p>
       <w:pPr>
-        <w:pStyle w:val="Title"/>
+        <w:pStyle w:val="Ttulo"/>
         <w:ind w:firstLine="720"/>
         <w:rPr>
           <w:b/>
@@ -230,10 +230,68 @@
       </w:r>
     </w:p>
     <w:p>
+      <w:r>
+        <w:drawing>
+          <wp:inline distT="0" distB="0" distL="0" distR="0" wp14:anchorId="34E99671" wp14:editId="25E131B2">
+            <wp:extent cx="5733415" cy="1891665"/>
+            <wp:effectExtent l="0" t="0" r="635" b="0"/>
+            <wp:docPr id="6" name="Imagen 6"/>
+            <wp:cNvGraphicFramePr>
+              <a:graphicFrameLocks xmlns:a="http://schemas.openxmlformats.org/drawingml/2006/main" noChangeAspect="1"/>
+            </wp:cNvGraphicFramePr>
+            <a:graphic xmlns:a="http://schemas.openxmlformats.org/drawingml/2006/main">
+              <a:graphicData uri="http://schemas.openxmlformats.org/drawingml/2006/picture">
+                <pic:pic xmlns:pic="http://schemas.openxmlformats.org/drawingml/2006/picture">
+                  <pic:nvPicPr>
+                    <pic:cNvPr id="1" name=""/>
+                    <pic:cNvPicPr/>
+                  </pic:nvPicPr>
+                  <pic:blipFill>
+                    <a:blip r:embed="rId7"/>
+                    <a:stretch>
+                      <a:fillRect/>
+                    </a:stretch>
+                  </pic:blipFill>
+                  <pic:spPr>
+                    <a:xfrm>
+                      <a:off x="0" y="0"/>
+                      <a:ext cx="5733415" cy="1891665"/>
+                    </a:xfrm>
+                    <a:prstGeom prst="rect">
+                      <a:avLst/>
+                    </a:prstGeom>
+                  </pic:spPr>
+                </pic:pic>
+              </a:graphicData>
+            </a:graphic>
+          </wp:inline>
+        </w:drawing>
+      </w:r>
+    </w:p>
+    <w:p/>
+    <w:p/>
+    <w:p/>
+    <w:p/>
+    <w:p/>
+    <w:p/>
+    <w:p/>
+    <w:p/>
+    <w:p/>
+    <w:p/>
+    <w:p/>
+    <w:p/>
+    <w:p/>
+    <w:p/>
+    <w:p/>
+    <w:p/>
+    <w:p/>
+    <w:p/>
+    <w:p>
       <w:pPr>
         <w:ind w:firstLine="720"/>
       </w:pPr>
       <w:r>
+        <w:lastRenderedPageBreak/>
         <w:t>a)</w:t>
       </w:r>
     </w:p>
@@ -241,11 +299,69 @@
       <w:pPr>
         <w:ind w:firstLine="720"/>
       </w:pPr>
+      <w:r>
+        <w:rPr>
+          <w:noProof/>
+        </w:rPr>
+        <w:drawing>
+          <wp:inline distT="0" distB="0" distL="0" distR="0" wp14:anchorId="74BA316D" wp14:editId="35972C7C">
+            <wp:extent cx="5734050" cy="4276725"/>
+            <wp:effectExtent l="0" t="0" r="0" b="9525"/>
+            <wp:docPr id="5" name="Imagen 5"/>
+            <wp:cNvGraphicFramePr>
+              <a:graphicFrameLocks xmlns:a="http://schemas.openxmlformats.org/drawingml/2006/main" noChangeAspect="1"/>
+            </wp:cNvGraphicFramePr>
+            <a:graphic xmlns:a="http://schemas.openxmlformats.org/drawingml/2006/main">
+              <a:graphicData uri="http://schemas.openxmlformats.org/drawingml/2006/picture">
+                <pic:pic xmlns:pic="http://schemas.openxmlformats.org/drawingml/2006/picture">
+                  <pic:nvPicPr>
+                    <pic:cNvPr id="0" name="Picture 2"/>
+                    <pic:cNvPicPr>
+                      <a:picLocks noChangeAspect="1" noChangeArrowheads="1"/>
+                    </pic:cNvPicPr>
+                  </pic:nvPicPr>
+                  <pic:blipFill>
+                    <a:blip r:embed="rId8">
+                      <a:extLst>
+                        <a:ext uri="{28A0092B-C50C-407E-A947-70E740481C1C}">
+                          <a14:useLocalDpi xmlns:a14="http://schemas.microsoft.com/office/drawing/2010/main" val="0"/>
+                        </a:ext>
+                      </a:extLst>
+                    </a:blip>
+                    <a:srcRect/>
+                    <a:stretch>
+                      <a:fillRect/>
+                    </a:stretch>
+                  </pic:blipFill>
+                  <pic:spPr bwMode="auto">
+                    <a:xfrm>
+                      <a:off x="0" y="0"/>
+                      <a:ext cx="5734050" cy="4276725"/>
+                    </a:xfrm>
+                    <a:prstGeom prst="rect">
+                      <a:avLst/>
+                    </a:prstGeom>
+                    <a:noFill/>
+                    <a:ln>
+                      <a:noFill/>
+                    </a:ln>
+                  </pic:spPr>
+                </pic:pic>
+              </a:graphicData>
+            </a:graphic>
+          </wp:inline>
+        </w:drawing>
+      </w:r>
     </w:p>
     <w:p>
       <w:pPr>
         <w:ind w:firstLine="720"/>
       </w:pPr>
+    </w:p>
+    <w:p>
+      <w:pPr>
+        <w:ind w:firstLine="720"/>
+      </w:pPr>
       <w:r>
         <w:t>b)</w:t>
       </w:r>
@@ -254,13 +370,75 @@
       <w:pPr>
         <w:ind w:firstLine="720"/>
       </w:pPr>
+      <w:r>
+        <w:rPr>
+          <w:noProof/>
+        </w:rPr>
+        <w:drawing>
+          <wp:inline distT="0" distB="0" distL="0" distR="0" wp14:anchorId="55022360" wp14:editId="0F54627D">
+            <wp:extent cx="5733415" cy="3714339"/>
+            <wp:effectExtent l="0" t="0" r="635" b="635"/>
+            <wp:docPr id="4" name="Imagen 4"/>
+            <wp:cNvGraphicFramePr>
+              <a:graphicFrameLocks xmlns:a="http://schemas.openxmlformats.org/drawingml/2006/main" noChangeAspect="1"/>
+            </wp:cNvGraphicFramePr>
+            <a:graphic xmlns:a="http://schemas.openxmlformats.org/drawingml/2006/main">
+              <a:graphicData uri="http://schemas.openxmlformats.org/drawingml/2006/picture">
+                <pic:pic xmlns:pic="http://schemas.openxmlformats.org/drawingml/2006/picture">
+                  <pic:nvPicPr>
+                    <pic:cNvPr id="0" name="Picture 1"/>
+                    <pic:cNvPicPr>
+                      <a:picLocks noChangeAspect="1" noChangeArrowheads="1"/>
+                    </pic:cNvPicPr>
+                  </pic:nvPicPr>
+                  <pic:blipFill>
+                    <a:blip r:embed="rId9">
+                      <a:extLst>
+                        <a:ext uri="{28A0092B-C50C-407E-A947-70E740481C1C}">
+                          <a14:useLocalDpi xmlns:a14="http://schemas.microsoft.com/office/drawing/2010/main" val="0"/>
+                        </a:ext>
+                      </a:extLst>
+                    </a:blip>
+                    <a:srcRect/>
+                    <a:stretch>
+                      <a:fillRect/>
+                    </a:stretch>
+                  </pic:blipFill>
+                  <pic:spPr bwMode="auto">
+                    <a:xfrm>
+                      <a:off x="0" y="0"/>
+                      <a:ext cx="5733415" cy="3714339"/>
+                    </a:xfrm>
+                    <a:prstGeom prst="rect">
+                      <a:avLst/>
+                    </a:prstGeom>
+                    <a:noFill/>
+                    <a:ln>
+                      <a:noFill/>
+                    </a:ln>
+                  </pic:spPr>
+                </pic:pic>
+              </a:graphicData>
+            </a:graphic>
+          </wp:inline>
+        </w:drawing>
+      </w:r>
     </w:p>
     <w:p>
       <w:pPr>
         <w:ind w:firstLine="720"/>
       </w:pPr>
-      <w:r>
+    </w:p>
+    <w:p>
+      <w:pPr>
+        <w:ind w:firstLine="720"/>
+      </w:pPr>
+      <w:r>
+        <w:lastRenderedPageBreak/>
         <w:t>c)</w:t>
+      </w:r>
+      <w:r>
+        <w:t xml:space="preserve"> Parse tree</w:t>
       </w:r>
     </w:p>
     <w:p/>
@@ -285,7 +463,7 @@
                     <pic:cNvPicPr/>
                   </pic:nvPicPr>
                   <pic:blipFill>
-                    <a:blip r:embed="rId7" cstate="print">
+                    <a:blip r:embed="rId10" cstate="print">
                       <a:extLst>
                         <a:ext uri="{28A0092B-C50C-407E-A947-70E740481C1C}">
                           <a14:useLocalDpi xmlns:a14="http://schemas.microsoft.com/office/drawing/2010/main" val="0"/>
@@ -937,13 +1115,13 @@
       <w:lang w:val="es" w:eastAsia="es-MX"/>
     </w:rPr>
   </w:style>
-  <w:style w:type="character" w:default="1" w:styleId="DefaultParagraphFont">
+  <w:style w:type="character" w:default="1" w:styleId="Fuentedeprrafopredeter">
     <w:name w:val="Default Paragraph Font"/>
     <w:uiPriority w:val="1"/>
     <w:semiHidden/>
     <w:unhideWhenUsed/>
   </w:style>
-  <w:style w:type="table" w:default="1" w:styleId="TableNormal">
+  <w:style w:type="table" w:default="1" w:styleId="Tablanormal">
     <w:name w:val="Normal Table"/>
     <w:uiPriority w:val="99"/>
     <w:semiHidden/>
@@ -958,17 +1136,17 @@
       </w:tblCellMar>
     </w:tblPr>
   </w:style>
-  <w:style w:type="numbering" w:default="1" w:styleId="NoList">
+  <w:style w:type="numbering" w:default="1" w:styleId="Sinlista">
     <w:name w:val="No List"/>
     <w:uiPriority w:val="99"/>
     <w:semiHidden/>
     <w:unhideWhenUsed/>
   </w:style>
-  <w:style w:type="paragraph" w:styleId="Title">
+  <w:style w:type="paragraph" w:styleId="Ttulo">
     <w:name w:val="Title"/>
     <w:basedOn w:val="Normal"/>
     <w:next w:val="Normal"/>
-    <w:link w:val="TitleChar"/>
+    <w:link w:val="TtuloCar"/>
     <w:uiPriority w:val="10"/>
     <w:qFormat/>
     <w:rsid w:val="00F83D5F"/>
@@ -982,10 +1160,10 @@
       <w:szCs w:val="52"/>
     </w:rPr>
   </w:style>
-  <w:style w:type="character" w:customStyle="1" w:styleId="TitleChar">
-    <w:name w:val="Title Char"/>
-    <w:basedOn w:val="DefaultParagraphFont"/>
-    <w:link w:val="Title"/>
+  <w:style w:type="character" w:customStyle="1" w:styleId="TtuloCar">
+    <w:name w:val="Título Car"/>
+    <w:basedOn w:val="Fuentedeprrafopredeter"/>
+    <w:link w:val="Ttulo"/>
     <w:uiPriority w:val="10"/>
     <w:rsid w:val="00F83D5F"/>
     <w:rPr>
@@ -995,11 +1173,11 @@
       <w:lang w:val="es" w:eastAsia="es-MX"/>
     </w:rPr>
   </w:style>
-  <w:style w:type="paragraph" w:styleId="Subtitle">
+  <w:style w:type="paragraph" w:styleId="Subttulo">
     <w:name w:val="Subtitle"/>
     <w:basedOn w:val="Normal"/>
     <w:next w:val="Normal"/>
-    <w:link w:val="SubtitleChar"/>
+    <w:link w:val="SubttuloCar"/>
     <w:uiPriority w:val="11"/>
     <w:qFormat/>
     <w:rsid w:val="00F83D5F"/>
@@ -1014,10 +1192,10 @@
       <w:szCs w:val="30"/>
     </w:rPr>
   </w:style>
-  <w:style w:type="character" w:customStyle="1" w:styleId="SubtitleChar">
-    <w:name w:val="Subtitle Char"/>
-    <w:basedOn w:val="DefaultParagraphFont"/>
-    <w:link w:val="Subtitle"/>
+  <w:style w:type="character" w:customStyle="1" w:styleId="SubttuloCar">
+    <w:name w:val="Subtítulo Car"/>
+    <w:basedOn w:val="Fuentedeprrafopredeter"/>
+    <w:link w:val="Subttulo"/>
     <w:uiPriority w:val="11"/>
     <w:rsid w:val="00F83D5F"/>
     <w:rPr>
@@ -1028,7 +1206,7 @@
       <w:lang w:val="es" w:eastAsia="es-MX"/>
     </w:rPr>
   </w:style>
-  <w:style w:type="paragraph" w:styleId="ListParagraph">
+  <w:style w:type="paragraph" w:styleId="Prrafodelista">
     <w:name w:val="List Paragraph"/>
     <w:basedOn w:val="Normal"/>
     <w:uiPriority w:val="34"/>

</xml_diff>